<commit_message>
Problemen en besluit documentatie uitgebreid
</commit_message>
<xml_diff>
--- a/Documentatie programmeren 4.docx
+++ b/Documentatie programmeren 4.docx
@@ -10,6 +10,8 @@
           <w:szCs w:val="36"/>
         </w:rPr>
       </w:pPr>
+      <w:bookmarkStart w:id="0" w:name="_GoBack"/>
+      <w:bookmarkEnd w:id="0"/>
     </w:p>
     <w:p>
       <w:pPr>
@@ -177,7 +179,7 @@
           <w:r>
             <w:fldChar w:fldCharType="separate"/>
           </w:r>
-          <w:hyperlink w:anchor="_Toc409442570" w:history="1">
+          <w:hyperlink w:anchor="_Toc409614864" w:history="1">
             <w:r>
               <w:rPr>
                 <w:rStyle w:val="Hyperlink"/>
@@ -219,7 +221,7 @@
                 <w:noProof/>
                 <w:webHidden/>
               </w:rPr>
-              <w:instrText xml:space="preserve"> PAGEREF _Toc409442570 \h </w:instrText>
+              <w:instrText xml:space="preserve"> PAGEREF _Toc409614864 \h </w:instrText>
             </w:r>
             <w:r>
               <w:rPr>
@@ -263,7 +265,7 @@
               <w:lang w:eastAsia="nl-BE"/>
             </w:rPr>
           </w:pPr>
-          <w:hyperlink w:anchor="_Toc409442571" w:history="1">
+          <w:hyperlink w:anchor="_Toc409614865" w:history="1">
             <w:r>
               <w:rPr>
                 <w:rStyle w:val="Hyperlink"/>
@@ -305,7 +307,7 @@
                 <w:noProof/>
                 <w:webHidden/>
               </w:rPr>
-              <w:instrText xml:space="preserve"> PAGEREF _Toc409442571 \h </w:instrText>
+              <w:instrText xml:space="preserve"> PAGEREF _Toc409614865 \h </w:instrText>
             </w:r>
             <w:r>
               <w:rPr>
@@ -349,7 +351,7 @@
               <w:lang w:eastAsia="nl-BE"/>
             </w:rPr>
           </w:pPr>
-          <w:hyperlink w:anchor="_Toc409442572" w:history="1">
+          <w:hyperlink w:anchor="_Toc409614866" w:history="1">
             <w:r>
               <w:rPr>
                 <w:rStyle w:val="Hyperlink"/>
@@ -391,7 +393,7 @@
                 <w:noProof/>
                 <w:webHidden/>
               </w:rPr>
-              <w:instrText xml:space="preserve"> PAGEREF _Toc409442572 \h </w:instrText>
+              <w:instrText xml:space="preserve"> PAGEREF _Toc409614866 \h </w:instrText>
             </w:r>
             <w:r>
               <w:rPr>
@@ -435,7 +437,7 @@
               <w:lang w:eastAsia="nl-BE"/>
             </w:rPr>
           </w:pPr>
-          <w:hyperlink w:anchor="_Toc409442573" w:history="1">
+          <w:hyperlink w:anchor="_Toc409614867" w:history="1">
             <w:r>
               <w:rPr>
                 <w:rStyle w:val="Hyperlink"/>
@@ -477,7 +479,7 @@
                 <w:noProof/>
                 <w:webHidden/>
               </w:rPr>
-              <w:instrText xml:space="preserve"> PAGEREF _Toc409442573 \h </w:instrText>
+              <w:instrText xml:space="preserve"> PAGEREF _Toc409614867 \h </w:instrText>
             </w:r>
             <w:r>
               <w:rPr>
@@ -521,7 +523,7 @@
               <w:lang w:eastAsia="nl-BE"/>
             </w:rPr>
           </w:pPr>
-          <w:hyperlink w:anchor="_Toc409442574" w:history="1">
+          <w:hyperlink w:anchor="_Toc409614868" w:history="1">
             <w:r>
               <w:rPr>
                 <w:rStyle w:val="Hyperlink"/>
@@ -563,7 +565,7 @@
                 <w:noProof/>
                 <w:webHidden/>
               </w:rPr>
-              <w:instrText xml:space="preserve"> PAGEREF _Toc409442574 \h </w:instrText>
+              <w:instrText xml:space="preserve"> PAGEREF _Toc409614868 \h </w:instrText>
             </w:r>
             <w:r>
               <w:rPr>
@@ -607,7 +609,7 @@
               <w:lang w:eastAsia="nl-BE"/>
             </w:rPr>
           </w:pPr>
-          <w:hyperlink w:anchor="_Toc409442575" w:history="1">
+          <w:hyperlink w:anchor="_Toc409614869" w:history="1">
             <w:r>
               <w:rPr>
                 <w:rStyle w:val="Hyperlink"/>
@@ -649,7 +651,7 @@
                 <w:noProof/>
                 <w:webHidden/>
               </w:rPr>
-              <w:instrText xml:space="preserve"> PAGEREF _Toc409442575 \h </w:instrText>
+              <w:instrText xml:space="preserve"> PAGEREF _Toc409614869 \h </w:instrText>
             </w:r>
             <w:r>
               <w:rPr>
@@ -693,7 +695,7 @@
               <w:lang w:eastAsia="nl-BE"/>
             </w:rPr>
           </w:pPr>
-          <w:hyperlink w:anchor="_Toc409442576" w:history="1">
+          <w:hyperlink w:anchor="_Toc409614870" w:history="1">
             <w:r>
               <w:rPr>
                 <w:rStyle w:val="Hyperlink"/>
@@ -735,7 +737,7 @@
                 <w:noProof/>
                 <w:webHidden/>
               </w:rPr>
-              <w:instrText xml:space="preserve"> PAGEREF _Toc409442576 \h </w:instrText>
+              <w:instrText xml:space="preserve"> PAGEREF _Toc409614870 \h </w:instrText>
             </w:r>
             <w:r>
               <w:rPr>
@@ -779,7 +781,7 @@
               <w:lang w:eastAsia="nl-BE"/>
             </w:rPr>
           </w:pPr>
-          <w:hyperlink w:anchor="_Toc409442577" w:history="1">
+          <w:hyperlink w:anchor="_Toc409614871" w:history="1">
             <w:r>
               <w:rPr>
                 <w:rStyle w:val="Hyperlink"/>
@@ -821,7 +823,7 @@
                 <w:noProof/>
                 <w:webHidden/>
               </w:rPr>
-              <w:instrText xml:space="preserve"> PAGEREF _Toc409442577 \h </w:instrText>
+              <w:instrText xml:space="preserve"> PAGEREF _Toc409614871 \h </w:instrText>
             </w:r>
             <w:r>
               <w:rPr>
@@ -865,7 +867,7 @@
               <w:lang w:eastAsia="nl-BE"/>
             </w:rPr>
           </w:pPr>
-          <w:hyperlink w:anchor="_Toc409442578" w:history="1">
+          <w:hyperlink w:anchor="_Toc409614872" w:history="1">
             <w:r>
               <w:rPr>
                 <w:rStyle w:val="Hyperlink"/>
@@ -907,7 +909,7 @@
                 <w:noProof/>
                 <w:webHidden/>
               </w:rPr>
-              <w:instrText xml:space="preserve"> PAGEREF _Toc409442578 \h </w:instrText>
+              <w:instrText xml:space="preserve"> PAGEREF _Toc409614872 \h </w:instrText>
             </w:r>
             <w:r>
               <w:rPr>
@@ -951,7 +953,7 @@
               <w:lang w:eastAsia="nl-BE"/>
             </w:rPr>
           </w:pPr>
-          <w:hyperlink w:anchor="_Toc409442579" w:history="1">
+          <w:hyperlink w:anchor="_Toc409614873" w:history="1">
             <w:r>
               <w:rPr>
                 <w:rStyle w:val="Hyperlink"/>
@@ -993,7 +995,7 @@
                 <w:noProof/>
                 <w:webHidden/>
               </w:rPr>
-              <w:instrText xml:space="preserve"> PAGEREF _Toc409442579 \h </w:instrText>
+              <w:instrText xml:space="preserve"> PAGEREF _Toc409614873 \h </w:instrText>
             </w:r>
             <w:r>
               <w:rPr>
@@ -1037,7 +1039,7 @@
               <w:lang w:eastAsia="nl-BE"/>
             </w:rPr>
           </w:pPr>
-          <w:hyperlink w:anchor="_Toc409442580" w:history="1">
+          <w:hyperlink w:anchor="_Toc409614874" w:history="1">
             <w:r>
               <w:rPr>
                 <w:rStyle w:val="Hyperlink"/>
@@ -1079,7 +1081,7 @@
                 <w:noProof/>
                 <w:webHidden/>
               </w:rPr>
-              <w:instrText xml:space="preserve"> PAGEREF _Toc409442580 \h </w:instrText>
+              <w:instrText xml:space="preserve"> PAGEREF _Toc409614874 \h </w:instrText>
             </w:r>
             <w:r>
               <w:rPr>
@@ -1123,7 +1125,7 @@
               <w:lang w:eastAsia="nl-BE"/>
             </w:rPr>
           </w:pPr>
-          <w:hyperlink w:anchor="_Toc409442581" w:history="1">
+          <w:hyperlink w:anchor="_Toc409614875" w:history="1">
             <w:r>
               <w:rPr>
                 <w:rStyle w:val="Hyperlink"/>
@@ -1165,7 +1167,7 @@
                 <w:noProof/>
                 <w:webHidden/>
               </w:rPr>
-              <w:instrText xml:space="preserve"> PAGEREF _Toc409442581 \h </w:instrText>
+              <w:instrText xml:space="preserve"> PAGEREF _Toc409614875 \h </w:instrText>
             </w:r>
             <w:r>
               <w:rPr>
@@ -1209,7 +1211,7 @@
               <w:lang w:eastAsia="nl-BE"/>
             </w:rPr>
           </w:pPr>
-          <w:hyperlink w:anchor="_Toc409442582" w:history="1">
+          <w:hyperlink w:anchor="_Toc409614876" w:history="1">
             <w:r>
               <w:rPr>
                 <w:rStyle w:val="Hyperlink"/>
@@ -1251,7 +1253,7 @@
                 <w:noProof/>
                 <w:webHidden/>
               </w:rPr>
-              <w:instrText xml:space="preserve"> PAGEREF _Toc409442582 \h </w:instrText>
+              <w:instrText xml:space="preserve"> PAGEREF _Toc409614876 \h </w:instrText>
             </w:r>
             <w:r>
               <w:rPr>
@@ -1295,7 +1297,7 @@
               <w:lang w:eastAsia="nl-BE"/>
             </w:rPr>
           </w:pPr>
-          <w:hyperlink w:anchor="_Toc409442583" w:history="1">
+          <w:hyperlink w:anchor="_Toc409614877" w:history="1">
             <w:r>
               <w:rPr>
                 <w:rStyle w:val="Hyperlink"/>
@@ -1337,7 +1339,7 @@
                 <w:noProof/>
                 <w:webHidden/>
               </w:rPr>
-              <w:instrText xml:space="preserve"> PAGEREF _Toc409442583 \h </w:instrText>
+              <w:instrText xml:space="preserve"> PAGEREF _Toc409614877 \h </w:instrText>
             </w:r>
             <w:r>
               <w:rPr>
@@ -1381,7 +1383,7 @@
               <w:lang w:eastAsia="nl-BE"/>
             </w:rPr>
           </w:pPr>
-          <w:hyperlink w:anchor="_Toc409442584" w:history="1">
+          <w:hyperlink w:anchor="_Toc409614878" w:history="1">
             <w:r>
               <w:rPr>
                 <w:rStyle w:val="Hyperlink"/>
@@ -1423,7 +1425,7 @@
                 <w:noProof/>
                 <w:webHidden/>
               </w:rPr>
-              <w:instrText xml:space="preserve"> PAGEREF _Toc409442584 \h </w:instrText>
+              <w:instrText xml:space="preserve"> PAGEREF _Toc409614878 \h </w:instrText>
             </w:r>
             <w:r>
               <w:rPr>
@@ -1467,7 +1469,7 @@
               <w:lang w:eastAsia="nl-BE"/>
             </w:rPr>
           </w:pPr>
-          <w:hyperlink w:anchor="_Toc409442585" w:history="1">
+          <w:hyperlink w:anchor="_Toc409614879" w:history="1">
             <w:r>
               <w:rPr>
                 <w:rStyle w:val="Hyperlink"/>
@@ -1509,7 +1511,7 @@
                 <w:noProof/>
                 <w:webHidden/>
               </w:rPr>
-              <w:instrText xml:space="preserve"> PAGEREF _Toc409442585 \h </w:instrText>
+              <w:instrText xml:space="preserve"> PAGEREF _Toc409614879 \h </w:instrText>
             </w:r>
             <w:r>
               <w:rPr>
@@ -1568,11 +1570,11 @@
       <w:pPr>
         <w:pStyle w:val="Kop1"/>
       </w:pPr>
-      <w:bookmarkStart w:id="0" w:name="_Toc409442570"/>
+      <w:bookmarkStart w:id="1" w:name="_Toc409614864"/>
       <w:r>
         <w:t>Probleemomschrijving</w:t>
       </w:r>
-      <w:bookmarkEnd w:id="0"/>
+      <w:bookmarkEnd w:id="1"/>
     </w:p>
     <w:p>
       <w:r>
@@ -1583,11 +1585,11 @@
       <w:pPr>
         <w:pStyle w:val="Kop1"/>
       </w:pPr>
-      <w:bookmarkStart w:id="1" w:name="_Toc409442571"/>
+      <w:bookmarkStart w:id="2" w:name="_Toc409614865"/>
       <w:r>
         <w:t>Oplossingsomschrijving</w:t>
       </w:r>
-      <w:bookmarkEnd w:id="1"/>
+      <w:bookmarkEnd w:id="2"/>
     </w:p>
     <w:p>
       <w:r>
@@ -1606,19 +1608,19 @@
       <w:pPr>
         <w:pStyle w:val="Kop1"/>
       </w:pPr>
-      <w:bookmarkStart w:id="2" w:name="_Toc409442572"/>
+      <w:bookmarkStart w:id="3" w:name="_Toc409614866"/>
       <w:proofErr w:type="spellStart"/>
       <w:r>
         <w:t>Requirements</w:t>
       </w:r>
-      <w:bookmarkEnd w:id="2"/>
+      <w:bookmarkEnd w:id="3"/>
       <w:proofErr w:type="spellEnd"/>
     </w:p>
     <w:p>
       <w:pPr>
         <w:pStyle w:val="Kop2"/>
       </w:pPr>
-      <w:bookmarkStart w:id="3" w:name="_Toc409442573"/>
+      <w:bookmarkStart w:id="4" w:name="_Toc409614867"/>
       <w:r>
         <w:t xml:space="preserve">Functionele </w:t>
       </w:r>
@@ -1630,7 +1632,7 @@
       <w:r>
         <w:t>:</w:t>
       </w:r>
-      <w:bookmarkEnd w:id="3"/>
+      <w:bookmarkEnd w:id="4"/>
     </w:p>
     <w:p>
       <w:pPr>
@@ -1702,11 +1704,11 @@
       <w:pPr>
         <w:pStyle w:val="Kop2"/>
       </w:pPr>
-      <w:bookmarkStart w:id="4" w:name="_Toc409442574"/>
+      <w:bookmarkStart w:id="5" w:name="_Toc409614868"/>
       <w:r>
         <w:t>Kwaliteitseisen</w:t>
       </w:r>
-      <w:bookmarkEnd w:id="4"/>
+      <w:bookmarkEnd w:id="5"/>
     </w:p>
     <w:p>
       <w:pPr>
@@ -1766,7 +1768,7 @@
       <w:pPr>
         <w:pStyle w:val="Kop1"/>
       </w:pPr>
-      <w:bookmarkStart w:id="5" w:name="_Toc409442575"/>
+      <w:bookmarkStart w:id="6" w:name="_Toc409614869"/>
       <w:proofErr w:type="spellStart"/>
       <w:r>
         <w:lastRenderedPageBreak/>
@@ -1776,7 +1778,7 @@
       <w:r>
         <w:t xml:space="preserve"> cases</w:t>
       </w:r>
-      <w:bookmarkEnd w:id="5"/>
+      <w:bookmarkEnd w:id="6"/>
     </w:p>
     <w:p>
       <w:r>
@@ -1847,7 +1849,7 @@
                 <w:lang w:eastAsia="nl-BE"/>
               </w:rPr>
             </w:pPr>
-            <w:bookmarkStart w:id="6" w:name="_Hlk405287779"/>
+            <w:bookmarkStart w:id="7" w:name="_Hlk405287779"/>
             <w:r>
               <w:rPr>
                 <w:rFonts w:ascii="Calibri" w:eastAsia="Times New Roman" w:hAnsi="Calibri" w:cs="Calibri"/>
@@ -2447,7 +2449,7 @@
           </w:p>
         </w:tc>
       </w:tr>
-      <w:bookmarkEnd w:id="6"/>
+      <w:bookmarkEnd w:id="7"/>
     </w:tbl>
     <w:p/>
     <w:p>
@@ -2496,7 +2498,7 @@
                 <w:lang w:eastAsia="nl-BE"/>
               </w:rPr>
             </w:pPr>
-            <w:bookmarkStart w:id="7" w:name="_Hlk405287892"/>
+            <w:bookmarkStart w:id="8" w:name="_Hlk405287892"/>
             <w:r>
               <w:rPr>
                 <w:rFonts w:ascii="Calibri" w:eastAsia="Times New Roman" w:hAnsi="Calibri" w:cs="Calibri"/>
@@ -3059,7 +3061,7 @@
           </w:p>
         </w:tc>
       </w:tr>
-      <w:bookmarkEnd w:id="7"/>
+      <w:bookmarkEnd w:id="8"/>
     </w:tbl>
     <w:p/>
     <w:tbl>
@@ -3659,7 +3661,7 @@
       <w:pPr>
         <w:pStyle w:val="Kop1"/>
       </w:pPr>
-      <w:bookmarkStart w:id="8" w:name="_Toc409442576"/>
+      <w:bookmarkStart w:id="9" w:name="_Toc409614870"/>
       <w:proofErr w:type="spellStart"/>
       <w:r>
         <w:lastRenderedPageBreak/>
@@ -3669,7 +3671,7 @@
       <w:r>
         <w:t xml:space="preserve"> Diagram</w:t>
       </w:r>
-      <w:bookmarkEnd w:id="8"/>
+      <w:bookmarkEnd w:id="9"/>
     </w:p>
     <w:p/>
     <w:p>
@@ -3701,13 +3703,13 @@
       <w:pPr>
         <w:pStyle w:val="Kop1"/>
       </w:pPr>
-      <w:bookmarkStart w:id="9" w:name="_Toc409442577"/>
+      <w:bookmarkStart w:id="10" w:name="_Toc409614871"/>
       <w:proofErr w:type="spellStart"/>
       <w:r>
         <w:lastRenderedPageBreak/>
         <w:t>Klassediagram</w:t>
       </w:r>
-      <w:bookmarkEnd w:id="9"/>
+      <w:bookmarkEnd w:id="10"/>
       <w:proofErr w:type="spellEnd"/>
     </w:p>
     <w:p>
@@ -3723,12 +3725,12 @@
       <w:pPr>
         <w:pStyle w:val="Kop1"/>
       </w:pPr>
-      <w:bookmarkStart w:id="10" w:name="_Toc409442578"/>
+      <w:bookmarkStart w:id="11" w:name="_Toc409614872"/>
       <w:r>
         <w:lastRenderedPageBreak/>
         <w:t>Component Diagram</w:t>
       </w:r>
-      <w:bookmarkEnd w:id="10"/>
+      <w:bookmarkEnd w:id="11"/>
     </w:p>
     <w:p>
       <w:r>
@@ -3743,12 +3745,12 @@
       <w:pPr>
         <w:pStyle w:val="Kop1"/>
       </w:pPr>
-      <w:bookmarkStart w:id="11" w:name="_Toc409442579"/>
+      <w:bookmarkStart w:id="12" w:name="_Toc409614873"/>
       <w:r>
         <w:lastRenderedPageBreak/>
         <w:t>Statemachine diagram</w:t>
       </w:r>
-      <w:bookmarkEnd w:id="11"/>
+      <w:bookmarkEnd w:id="12"/>
     </w:p>
     <w:p>
       <w:r>
@@ -3763,12 +3765,12 @@
       <w:pPr>
         <w:pStyle w:val="Kop1"/>
       </w:pPr>
-      <w:bookmarkStart w:id="12" w:name="_Toc409442580"/>
+      <w:bookmarkStart w:id="13" w:name="_Toc409614874"/>
       <w:r>
         <w:lastRenderedPageBreak/>
         <w:t>Activity diagram</w:t>
       </w:r>
-      <w:bookmarkEnd w:id="12"/>
+      <w:bookmarkEnd w:id="13"/>
     </w:p>
     <w:p>
       <w:r>
@@ -3788,12 +3790,12 @@
       <w:pPr>
         <w:pStyle w:val="Kop1"/>
       </w:pPr>
-      <w:bookmarkStart w:id="13" w:name="_Toc409442581"/>
+      <w:bookmarkStart w:id="14" w:name="_Toc409614875"/>
       <w:r>
         <w:lastRenderedPageBreak/>
         <w:t>Formulieren</w:t>
       </w:r>
-      <w:bookmarkEnd w:id="13"/>
+      <w:bookmarkEnd w:id="14"/>
     </w:p>
     <w:p>
       <w:pPr>
@@ -3876,11 +3878,11 @@
       <w:pPr>
         <w:pStyle w:val="Kop1"/>
       </w:pPr>
-      <w:bookmarkStart w:id="14" w:name="_Toc409442582"/>
+      <w:bookmarkStart w:id="15" w:name="_Toc409614876"/>
       <w:r>
         <w:t>Alternatieven</w:t>
       </w:r>
-      <w:bookmarkEnd w:id="14"/>
+      <w:bookmarkEnd w:id="15"/>
     </w:p>
     <w:p>
       <w:r>
@@ -4033,11 +4035,11 @@
       <w:pPr>
         <w:pStyle w:val="Kop1"/>
       </w:pPr>
-      <w:bookmarkStart w:id="15" w:name="_Toc409442583"/>
+      <w:bookmarkStart w:id="16" w:name="_Toc409614877"/>
       <w:r>
         <w:t>Oplossing</w:t>
       </w:r>
-      <w:bookmarkEnd w:id="15"/>
+      <w:bookmarkEnd w:id="16"/>
     </w:p>
     <w:p>
       <w:r>
@@ -4057,17 +4059,23 @@
       <w:r>
         <w:t>:</w:t>
       </w:r>
+      <w:r>
+        <w:t xml:space="preserve"> </w:t>
+      </w:r>
+      <w:r>
+        <w:t>https://github.com/ErnstHarnie/Verzamelingsbeheer-programmeren-4</w:t>
+      </w:r>
     </w:p>
     <w:p/>
     <w:p>
       <w:pPr>
         <w:pStyle w:val="Kop1"/>
       </w:pPr>
-      <w:bookmarkStart w:id="16" w:name="_Toc409442584"/>
+      <w:bookmarkStart w:id="17" w:name="_Toc409614878"/>
       <w:r>
         <w:t>Problemen</w:t>
       </w:r>
-      <w:bookmarkEnd w:id="16"/>
+      <w:bookmarkEnd w:id="17"/>
     </w:p>
     <w:p>
       <w:r>
@@ -4090,7 +4098,13 @@
         <w:t>)</w:t>
       </w:r>
       <w:r>
-        <w:t>’ niet wou werken. Na opzoeken bleek dat ik de code wel correct gebruikte maar dat het formulier ook vernieuwd moest worden door de ‘</w:t>
+        <w:t>’ niet wou werken</w:t>
+      </w:r>
+      <w:r>
+        <w:t xml:space="preserve"> (voor de bewerkpanelen)</w:t>
+      </w:r>
+      <w:r>
+        <w:t>. Na opzoeken bleek dat ik de code wel correct gebruikte maar dat het formulier ook vernieuwd moest worden door de ‘</w:t>
       </w:r>
       <w:proofErr w:type="spellStart"/>
       <w:r>
@@ -4107,140 +4121,6 @@
       <w:proofErr w:type="spellEnd"/>
       <w:r>
         <w:t>()’ methodes op te roepen.</w:t>
-      </w:r>
-    </w:p>
-    <w:p>
-      <w:r>
-        <w:t xml:space="preserve">Ik heb het meeste tijd gestoken in het zoeken naar hoe je werkte met </w:t>
-      </w:r>
-      <w:proofErr w:type="spellStart"/>
-      <w:r>
-        <w:t>foreign</w:t>
-      </w:r>
-      <w:proofErr w:type="spellEnd"/>
-      <w:r>
-        <w:t xml:space="preserve"> </w:t>
-      </w:r>
-      <w:proofErr w:type="spellStart"/>
-      <w:r>
-        <w:t>keys</w:t>
-      </w:r>
-      <w:proofErr w:type="spellEnd"/>
-      <w:r>
-        <w:t xml:space="preserve">. Het </w:t>
-      </w:r>
-      <w:proofErr w:type="spellStart"/>
-      <w:r>
-        <w:t>inserten</w:t>
-      </w:r>
-      <w:proofErr w:type="spellEnd"/>
-      <w:r>
-        <w:t xml:space="preserve"> van de </w:t>
-      </w:r>
-      <w:proofErr w:type="spellStart"/>
-      <w:r>
-        <w:t>foreign</w:t>
-      </w:r>
-      <w:proofErr w:type="spellEnd"/>
-      <w:r>
-        <w:t xml:space="preserve"> </w:t>
-      </w:r>
-      <w:proofErr w:type="spellStart"/>
-      <w:r>
-        <w:t>keys</w:t>
-      </w:r>
-      <w:proofErr w:type="spellEnd"/>
-      <w:r>
-        <w:t xml:space="preserve"> ging redelijk makkelijk, maar ik moest wel een tijdje zoeken naar hoe je de </w:t>
-      </w:r>
-      <w:proofErr w:type="spellStart"/>
-      <w:r>
-        <w:t>foreign</w:t>
-      </w:r>
-      <w:proofErr w:type="spellEnd"/>
-      <w:r>
-        <w:t xml:space="preserve"> </w:t>
-      </w:r>
-      <w:proofErr w:type="spellStart"/>
-      <w:r>
-        <w:t>keys</w:t>
-      </w:r>
-      <w:proofErr w:type="spellEnd"/>
-      <w:r>
-        <w:t xml:space="preserve"> ook uit je database haalde met het woord </w:t>
-      </w:r>
-      <w:proofErr w:type="spellStart"/>
-      <w:r>
-        <w:t>ipv</w:t>
-      </w:r>
-      <w:proofErr w:type="spellEnd"/>
-      <w:r>
-        <w:t xml:space="preserve"> het Id.</w:t>
-      </w:r>
-    </w:p>
-    <w:p>
-      <w:r>
-        <w:t xml:space="preserve">Eenmaal toen ik doorhad hoe het werkte vond ik het wel makkelijk met </w:t>
-      </w:r>
-      <w:proofErr w:type="spellStart"/>
-      <w:r>
-        <w:t>Hibernate</w:t>
-      </w:r>
-      <w:proofErr w:type="spellEnd"/>
-      <w:r>
-        <w:t>.</w:t>
-      </w:r>
-    </w:p>
-    <w:p>
-      <w:r>
-        <w:t xml:space="preserve">Ik had ook wat problemen met de beheerapplicatie en Swing. Doordat de </w:t>
-      </w:r>
-      <w:proofErr w:type="spellStart"/>
-      <w:r>
-        <w:t>controls</w:t>
-      </w:r>
-      <w:proofErr w:type="spellEnd"/>
-      <w:r>
-        <w:t xml:space="preserve"> automatisch </w:t>
-      </w:r>
-      <w:proofErr w:type="spellStart"/>
-      <w:r>
-        <w:t>geresized</w:t>
-      </w:r>
-      <w:proofErr w:type="spellEnd"/>
-      <w:r>
-        <w:t xml:space="preserve"> werden </w:t>
-      </w:r>
-      <w:proofErr w:type="spellStart"/>
-      <w:r>
-        <w:t>werden</w:t>
-      </w:r>
-      <w:proofErr w:type="spellEnd"/>
-      <w:r>
-        <w:t xml:space="preserve"> de selecties uit mijn </w:t>
-      </w:r>
-      <w:proofErr w:type="spellStart"/>
-      <w:r>
-        <w:t>combobox</w:t>
-      </w:r>
-      <w:proofErr w:type="spellEnd"/>
-      <w:r>
-        <w:t xml:space="preserve"> weergegeven achter de panel die ik gebruikte om de items te bewerken. Omdat ik hier geen goede oplossing voor kon vinden heb ik de comboboxen en buttons uit de panel geplaatst waardoor het probleem was opgelost, en een </w:t>
-      </w:r>
-      <w:r>
-        <w:lastRenderedPageBreak/>
-        <w:t>methode geschreven die automatisch alle items weergeeft of verbergt.</w:t>
-      </w:r>
-      <w:r>
-        <w:t xml:space="preserve"> Ik heb ook </w:t>
-      </w:r>
-      <w:proofErr w:type="spellStart"/>
-      <w:r>
-        <w:t>resizable</w:t>
-      </w:r>
-      <w:proofErr w:type="spellEnd"/>
-      <w:r>
-        <w:t xml:space="preserve"> uitgeschakeld om verdere problemen met de lay-out te vermijden.</w:t>
       </w:r>
     </w:p>
     <w:p>
@@ -4251,18 +4131,89 @@
         </w:rPr>
       </w:pPr>
       <w:r>
-        <w:t xml:space="preserve">Tot slotte had ik ook een probleem bij het ophalen van het geselecteerde item uit de comboboxen (bij de verzamelingen die je wilt bewerken). Ik kon geen gebruik maken van de geselecteerde index omdat de </w:t>
+        <w:t xml:space="preserve">Ik heb het meeste tijd gestoken in het zoeken naar hoe je werkte met </w:t>
       </w:r>
       <w:proofErr w:type="spellStart"/>
       <w:r>
+        <w:t>foreign</w:t>
+      </w:r>
+      <w:proofErr w:type="spellEnd"/>
+      <w:r>
+        <w:t xml:space="preserve"> </w:t>
+      </w:r>
+      <w:proofErr w:type="spellStart"/>
+      <w:r>
+        <w:t>keys</w:t>
+      </w:r>
+      <w:proofErr w:type="spellEnd"/>
+      <w:r>
+        <w:t xml:space="preserve">. Het </w:t>
+      </w:r>
+      <w:proofErr w:type="spellStart"/>
+      <w:r>
+        <w:t>inserten</w:t>
+      </w:r>
+      <w:proofErr w:type="spellEnd"/>
+      <w:r>
+        <w:t xml:space="preserve"> van de </w:t>
+      </w:r>
+      <w:proofErr w:type="spellStart"/>
+      <w:r>
+        <w:t>foreign</w:t>
+      </w:r>
+      <w:proofErr w:type="spellEnd"/>
+      <w:r>
+        <w:t xml:space="preserve"> </w:t>
+      </w:r>
+      <w:proofErr w:type="spellStart"/>
+      <w:r>
+        <w:t>keys</w:t>
+      </w:r>
+      <w:proofErr w:type="spellEnd"/>
+      <w:r>
+        <w:t xml:space="preserve"> ging redelijk makkelijk, maar ik moest wel een tijdje zoeken naar hoe je de </w:t>
+      </w:r>
+      <w:proofErr w:type="spellStart"/>
+      <w:r>
+        <w:t>foreign</w:t>
+      </w:r>
+      <w:proofErr w:type="spellEnd"/>
+      <w:r>
+        <w:t xml:space="preserve"> </w:t>
+      </w:r>
+      <w:proofErr w:type="spellStart"/>
+      <w:r>
+        <w:t>keys</w:t>
+      </w:r>
+      <w:proofErr w:type="spellEnd"/>
+      <w:r>
+        <w:t xml:space="preserve"> ook uit je database haalde met het woord i</w:t>
+      </w:r>
+      <w:r>
+        <w:t xml:space="preserve">n plaats </w:t>
+      </w:r>
+      <w:r>
+        <w:t>v</w:t>
+      </w:r>
+      <w:r>
+        <w:t>an met</w:t>
+      </w:r>
+      <w:r>
+        <w:t xml:space="preserve"> het Id</w:t>
+      </w:r>
+      <w:r>
+        <w:t>. Ik</w:t>
+      </w:r>
+      <w:r>
+        <w:t xml:space="preserve"> ook een probleem bij het ophalen van het geselecteerde item uit de comboboxen (bij de verzamelingen die je wilt bewerken). Ik kon geen gebruik maken van de geselecteerde index omdat de </w:t>
+      </w:r>
+      <w:proofErr w:type="spellStart"/>
+      <w:r>
         <w:t>Id’s</w:t>
       </w:r>
       <w:proofErr w:type="spellEnd"/>
       <w:r>
-        <w:t xml:space="preserve"> in de database niet altijd op elkaar opvolgde als je items verwijderd had. </w:t>
-      </w:r>
-      <w:r>
-        <w:t xml:space="preserve">Ik heb uiteindelijk na lang zoeken ontdekt dat de items in de </w:t>
+        <w:t xml:space="preserve"> in de database niet altijd op elkaar opvolgde als je items verwijderd had. Ik heb uiteindelijk na lang zoeken ontdekt dat de items in de </w:t>
       </w:r>
       <w:proofErr w:type="spellStart"/>
       <w:r>
@@ -4277,6 +4228,66 @@
       </w:r>
       <w:r>
         <w:t>ad ik dit probleem gelukkig kunnen oplossen.</w:t>
+      </w:r>
+    </w:p>
+    <w:p/>
+    <w:p>
+      <w:r>
+        <w:t xml:space="preserve">Eenmaal toen ik doorhad hoe het werkte vond ik het wel makkelijk met </w:t>
+      </w:r>
+      <w:proofErr w:type="spellStart"/>
+      <w:r>
+        <w:t>Hibernate</w:t>
+      </w:r>
+      <w:proofErr w:type="spellEnd"/>
+      <w:r>
+        <w:t>.</w:t>
+      </w:r>
+    </w:p>
+    <w:p>
+      <w:r>
+        <w:t xml:space="preserve">Ik had ook wat problemen met de beheerapplicatie en Swing. Doordat de </w:t>
+      </w:r>
+      <w:proofErr w:type="spellStart"/>
+      <w:r>
+        <w:t>controls</w:t>
+      </w:r>
+      <w:proofErr w:type="spellEnd"/>
+      <w:r>
+        <w:t xml:space="preserve"> automatisch </w:t>
+      </w:r>
+      <w:proofErr w:type="spellStart"/>
+      <w:r>
+        <w:t>geresized</w:t>
+      </w:r>
+      <w:proofErr w:type="spellEnd"/>
+      <w:r>
+        <w:t xml:space="preserve"> werden</w:t>
+      </w:r>
+      <w:r>
+        <w:t>,</w:t>
+      </w:r>
+      <w:r>
+        <w:t xml:space="preserve"> werden de selecties uit mijn </w:t>
+      </w:r>
+      <w:proofErr w:type="spellStart"/>
+      <w:r>
+        <w:t>combobox</w:t>
+      </w:r>
+      <w:proofErr w:type="spellEnd"/>
+      <w:r>
+        <w:t xml:space="preserve"> weergegeven achter de panel die ik gebruikte om de items te bewerken. Omdat ik hier geen goede oplossing voor kon vinden heb ik de comboboxen en buttons uit de panel geplaatst waardoor het probleem was opgelost, en een methode geschreven die automatisch alle items weergeeft of verbergt.</w:t>
+      </w:r>
+      <w:r>
+        <w:t xml:space="preserve"> Ik heb ook </w:t>
+      </w:r>
+      <w:proofErr w:type="spellStart"/>
+      <w:r>
+        <w:t>resizable</w:t>
+      </w:r>
+      <w:proofErr w:type="spellEnd"/>
+      <w:r>
+        <w:t xml:space="preserve"> uitgeschakeld om verdere problemen met de lay-out te vermijden.</w:t>
       </w:r>
     </w:p>
     <w:p>
@@ -4286,14 +4297,12 @@
           <w:lang w:val="en-US"/>
         </w:rPr>
       </w:pPr>
-      <w:bookmarkStart w:id="17" w:name="_GoBack"/>
-      <w:bookmarkEnd w:id="17"/>
     </w:p>
     <w:p>
       <w:pPr>
         <w:pStyle w:val="Kop1"/>
       </w:pPr>
-      <w:bookmarkStart w:id="18" w:name="_Toc409442585"/>
+      <w:bookmarkStart w:id="18" w:name="_Toc409614879"/>
       <w:r>
         <w:t>Besluit</w:t>
       </w:r>
@@ -4302,6 +4311,31 @@
     <w:p>
       <w:r>
         <w:t>Dit is het einde van de documentatie over mijn applicatie. Ik heb tijdens het maken van het project veel moeten opzoeken maar heb daardoor ook veel dingen bijgeleerd.</w:t>
+      </w:r>
+      <w:r>
+        <w:t xml:space="preserve"> Achteraf gezien ben ik wel blij door gebruik te maken van </w:t>
+      </w:r>
+      <w:proofErr w:type="spellStart"/>
+      <w:r>
+        <w:t>Hibernate</w:t>
+      </w:r>
+      <w:proofErr w:type="spellEnd"/>
+      <w:r>
+        <w:t xml:space="preserve">. Ik weet nu beter hoe </w:t>
+      </w:r>
+      <w:proofErr w:type="spellStart"/>
+      <w:r>
+        <w:t>Hibernate</w:t>
+      </w:r>
+      <w:proofErr w:type="spellEnd"/>
+      <w:r>
+        <w:t xml:space="preserve"> werkt en zou het waarschijnlijk opnieuw kiezen als ik een nieuw project zou moeten maken</w:t>
+      </w:r>
+      <w:r>
+        <w:t xml:space="preserve"> in Java</w:t>
+      </w:r>
+      <w:r>
+        <w:t>.</w:t>
       </w:r>
     </w:p>
     <w:sectPr>
@@ -6553,7 +6587,7 @@
 </file>
 
 <file path=customXml/itemProps1.xml><?xml version="1.0" encoding="utf-8"?>
-<ds:datastoreItem xmlns:ds="http://schemas.openxmlformats.org/officeDocument/2006/customXml" ds:itemID="{59AB72C2-DB0B-4534-A824-28F19D935173}">
+<ds:datastoreItem xmlns:ds="http://schemas.openxmlformats.org/officeDocument/2006/customXml" ds:itemID="{162C400C-58DA-4F50-BCA2-34CE9703C519}">
   <ds:schemaRefs>
     <ds:schemaRef ds:uri="http://schemas.openxmlformats.org/officeDocument/2006/bibliography"/>
   </ds:schemaRefs>

</xml_diff>